<commit_message>
add suggested method of specifying linker dependencies
Rainer Schuetze suggested a better method of specifying linker
dependencies
</commit_message>
<xml_diff>
--- a/Using a Visual D Project with a Separate D Library.docx
+++ b/Using a Visual D Project with a Separate D Library.docx
@@ -594,7 +594,6 @@
         <w:contextualSpacing w:val="0"/>
       </w:pPr>
       <w:r>
-        <w:lastRenderedPageBreak/>
         <w:t>The New Project dialog should close and, under the Solution Explorer pane, you should see Solution ‘</w:t>
       </w:r>
       <w:proofErr w:type="spellStart"/>
@@ -2017,7 +2016,6 @@
           <w:szCs w:val="18"/>
           <w:highlight w:val="white"/>
         </w:rPr>
-        <w:lastRenderedPageBreak/>
         <w:t xml:space="preserve">------ Build started: Project: </w:t>
       </w:r>
       <w:proofErr w:type="spellStart"/>
@@ -2398,8 +2396,6 @@
         </w:rPr>
         <w:t>.</w:t>
       </w:r>
-      <w:bookmarkStart w:id="0" w:name="_GoBack"/>
-      <w:bookmarkEnd w:id="0"/>
     </w:p>
     <w:p>
       <w:pPr>
@@ -2971,7 +2967,17 @@
           <w:color w:val="1E1E1E"/>
           <w:highlight w:val="white"/>
         </w:rPr>
-        <w:t xml:space="preserve"> You won’t get an error message about this. Now, hit OK, and re-build by hitting F7. You should now see</w:t>
+        <w:t xml:space="preserve"> You won’t get an error message about this. Now, hit </w:t>
+      </w:r>
+      <w:bookmarkStart w:id="0" w:name="_GoBack"/>
+      <w:bookmarkEnd w:id="0"/>
+      <w:r>
+        <w:rPr>
+          <w:rFonts w:cs="Consolas"/>
+          <w:color w:val="1E1E1E"/>
+          <w:highlight w:val="white"/>
+        </w:rPr>
+        <w:t>OK, and re-build by hitting F7. You should now see</w:t>
       </w:r>
       <w:proofErr w:type="gramStart"/>
       <w:r>
@@ -3084,6 +3090,147 @@
         </w:rPr>
         <w:br/>
         <w:t>In other words, WE’RE DONE. Congratulations!</w:t>
+      </w:r>
+    </w:p>
+    <w:p>
+      <w:pPr>
+        <w:pStyle w:val="ListParagraph"/>
+        <w:numPr>
+          <w:ilvl w:val="0"/>
+          <w:numId w:val="1"/>
+        </w:numPr>
+        <w:spacing w:after="80"/>
+        <w:contextualSpacing w:val="0"/>
+      </w:pPr>
+      <w:r>
+        <w:rPr>
+          <w:rFonts w:cs="Consolas"/>
+          <w:color w:val="1E1E1E"/>
+        </w:rPr>
+        <w:t>A</w:t>
+      </w:r>
+      <w:r>
+        <w:rPr>
+          <w:rFonts w:cs="Consolas"/>
+          <w:color w:val="1E1E1E"/>
+        </w:rPr>
+        <w:t>n</w:t>
+      </w:r>
+      <w:r>
+        <w:rPr>
+          <w:rFonts w:cs="Consolas"/>
+          <w:color w:val="1E1E1E"/>
+        </w:rPr>
+        <w:t xml:space="preserve"> </w:t>
+      </w:r>
+      <w:r>
+        <w:rPr>
+          <w:rFonts w:cs="Consolas"/>
+          <w:color w:val="1E1E1E"/>
+        </w:rPr>
+        <w:t>alternative and somewhat easier</w:t>
+      </w:r>
+      <w:r>
+        <w:rPr>
+          <w:rFonts w:cs="Consolas"/>
+          <w:color w:val="1E1E1E"/>
+        </w:rPr>
+        <w:t xml:space="preserve"> method of specify the linker dependencies was suggested by </w:t>
+      </w:r>
+      <w:r>
+        <w:t xml:space="preserve">Rainer </w:t>
+      </w:r>
+      <w:proofErr w:type="spellStart"/>
+      <w:r>
+        <w:t>Schuetze</w:t>
+      </w:r>
+      <w:proofErr w:type="spellEnd"/>
+      <w:r>
+        <w:t xml:space="preserve">. </w:t>
+      </w:r>
+      <w:r>
+        <w:t>First, remove the linker dependencies you added in step 14. Then</w:t>
+      </w:r>
+      <w:r>
+        <w:t xml:space="preserve"> add the </w:t>
+      </w:r>
+      <w:proofErr w:type="spellStart"/>
+      <w:r>
+        <w:t>StaticLib</w:t>
+      </w:r>
+      <w:proofErr w:type="spellEnd"/>
+      <w:r>
+        <w:t xml:space="preserve"> project to the </w:t>
+      </w:r>
+      <w:proofErr w:type="spellStart"/>
+      <w:r>
+        <w:t>ConsoleApp</w:t>
+      </w:r>
+      <w:proofErr w:type="spellEnd"/>
+      <w:r>
+        <w:t xml:space="preserve"> solution by right clicking on the solutio</w:t>
+      </w:r>
+      <w:r>
+        <w:t xml:space="preserve">n in the Solution Explorer pane, and selecting Add-&gt;Existing Project… </w:t>
+      </w:r>
+      <w:r>
+        <w:t xml:space="preserve">When the Add Existing Project dialog comes up, navigate to </w:t>
+      </w:r>
+      <w:proofErr w:type="spellStart"/>
+      <w:r>
+        <w:t>StaticLib</w:t>
+      </w:r>
+      <w:proofErr w:type="spellEnd"/>
+      <w:r>
+        <w:t>/</w:t>
+      </w:r>
+      <w:proofErr w:type="spellStart"/>
+      <w:r>
+        <w:t>StaticLib</w:t>
+      </w:r>
+      <w:proofErr w:type="spellEnd"/>
+      <w:r>
+        <w:t xml:space="preserve"> and select </w:t>
+      </w:r>
+      <w:proofErr w:type="spellStart"/>
+      <w:r>
+        <w:t>StaticLib.visualdproj</w:t>
+      </w:r>
+      <w:proofErr w:type="spellEnd"/>
+      <w:r>
+        <w:t xml:space="preserve">, and click Open. You should now see the </w:t>
+      </w:r>
+      <w:proofErr w:type="spellStart"/>
+      <w:r>
+        <w:t>StaticLib</w:t>
+      </w:r>
+      <w:proofErr w:type="spellEnd"/>
+      <w:r>
+        <w:t xml:space="preserve"> project under the </w:t>
+      </w:r>
+      <w:proofErr w:type="spellStart"/>
+      <w:r>
+        <w:t>ConsoleApp</w:t>
+      </w:r>
+      <w:proofErr w:type="spellEnd"/>
+      <w:r>
+        <w:t xml:space="preserve"> project in the Solution Explorer pane. Now, go to the PROJECT menu and select Project Dependencies… When the Project Dependencies dialog comes up, you should see </w:t>
+      </w:r>
+      <w:proofErr w:type="spellStart"/>
+      <w:r>
+        <w:t>ConsoleApp</w:t>
+      </w:r>
+      <w:proofErr w:type="spellEnd"/>
+      <w:r>
+        <w:t xml:space="preserve"> in the Projects dropdown, and a checkbox for </w:t>
+      </w:r>
+      <w:proofErr w:type="spellStart"/>
+      <w:r>
+        <w:t>StaticLib</w:t>
+      </w:r>
+      <w:proofErr w:type="spellEnd"/>
+      <w:r>
+        <w:t xml:space="preserve"> in the Depends On box. Check the checkbox. Click OK. Now build the solution again. You should see the same correct result as in step 14. </w:t>
       </w:r>
     </w:p>
     <w:p>

</xml_diff>